<commit_message>
cambios en rama test
</commit_message>
<xml_diff>
--- a/ACE-526.docx
+++ b/ACE-526.docx
@@ -89,21 +89,7 @@
         <w:rPr>
           <w:rStyle w:val="Encabezado1"/>
         </w:rPr>
-        <w:t xml:space="preserve">3G - </w:t>
-      </w:r>
-      <w:proofErr w:type="spellStart"/>
-      <w:r>
-        <w:rPr>
-          <w:rStyle w:val="Encabezado1"/>
-        </w:rPr>
-        <w:t>Admin</w:t>
-      </w:r>
-      <w:proofErr w:type="spellEnd"/>
-      <w:r>
-        <w:rPr>
-          <w:rStyle w:val="Encabezado1"/>
-        </w:rPr>
-        <w:t xml:space="preserve"> Contable EE</w:t>
+        <w:t>3G - Admin Contable EE</w:t>
       </w:r>
       <w:r>
         <w:rPr>
@@ -437,13 +423,21 @@
           <w:tcPr>
             <w:tcW w:w="1686" w:type="dxa"/>
           </w:tcPr>
-          <w:p/>
+          <w:p>
+            <w:r>
+              <w:t>05/01/2018</w:t>
+            </w:r>
+          </w:p>
         </w:tc>
         <w:tc>
           <w:tcPr>
             <w:tcW w:w="1292" w:type="dxa"/>
           </w:tcPr>
-          <w:p/>
+          <w:p>
+            <w:r>
+              <w:t>2</w:t>
+            </w:r>
+          </w:p>
         </w:tc>
         <w:tc>
           <w:tcPr>
@@ -455,25 +449,45 @@
                 <w:rStyle w:val="Nmerodepgina"/>
               </w:rPr>
             </w:pPr>
+            <w:r>
+              <w:rPr>
+                <w:rStyle w:val="Nmerodepgina"/>
+              </w:rPr>
+              <w:t>David Delgado</w:t>
+            </w:r>
           </w:p>
         </w:tc>
         <w:tc>
           <w:tcPr>
             <w:tcW w:w="2520" w:type="dxa"/>
           </w:tcPr>
-          <w:p/>
+          <w:p>
+            <w:r>
+              <w:t>Documento Inicial</w:t>
+            </w:r>
+          </w:p>
         </w:tc>
         <w:tc>
           <w:tcPr>
             <w:tcW w:w="1130" w:type="dxa"/>
           </w:tcPr>
-          <w:p/>
+          <w:p>
+            <w:r>
+              <w:t>Borrador</w:t>
+            </w:r>
+          </w:p>
         </w:tc>
         <w:tc>
           <w:tcPr>
             <w:tcW w:w="1260" w:type="dxa"/>
           </w:tcPr>
-          <w:p/>
+          <w:p>
+            <w:r>
+              <w:t>05/01/2018</w:t>
+            </w:r>
+            <w:bookmarkStart w:id="0" w:name="_GoBack"/>
+            <w:bookmarkEnd w:id="0"/>
+          </w:p>
         </w:tc>
         <w:tc>
           <w:tcPr>
@@ -605,8 +619,8 @@
       <w:pPr>
         <w:pStyle w:val="Puesto"/>
       </w:pPr>
-      <w:bookmarkStart w:id="0" w:name="_Toc343595009"/>
-      <w:bookmarkStart w:id="1" w:name="_Toc343595470"/>
+      <w:bookmarkStart w:id="1" w:name="_Toc343595009"/>
+      <w:bookmarkStart w:id="2" w:name="_Toc343595470"/>
     </w:p>
     <w:p>
       <w:pPr>
@@ -625,14 +639,14 @@
       <w:r>
         <w:br w:type="page"/>
       </w:r>
-      <w:bookmarkStart w:id="2" w:name="_Toc501100949"/>
+      <w:bookmarkStart w:id="3" w:name="_Toc501100949"/>
       <w:r>
         <w:lastRenderedPageBreak/>
         <w:t>Índice</w:t>
       </w:r>
-      <w:bookmarkEnd w:id="0"/>
       <w:bookmarkEnd w:id="1"/>
       <w:bookmarkEnd w:id="2"/>
+      <w:bookmarkEnd w:id="3"/>
     </w:p>
     <w:p/>
     <w:p>
@@ -1546,35 +1560,35 @@
       <w:pPr>
         <w:pStyle w:val="Ttulo1"/>
       </w:pPr>
-      <w:bookmarkStart w:id="3" w:name="_Toc243309655"/>
-      <w:bookmarkStart w:id="4" w:name="_Toc299616057"/>
-      <w:bookmarkStart w:id="5" w:name="_Toc343595010"/>
-      <w:bookmarkStart w:id="6" w:name="_Toc343595471"/>
-      <w:bookmarkStart w:id="7" w:name="_Toc501100950"/>
+      <w:bookmarkStart w:id="4" w:name="_Toc243309655"/>
+      <w:bookmarkStart w:id="5" w:name="_Toc299616057"/>
+      <w:bookmarkStart w:id="6" w:name="_Toc343595010"/>
+      <w:bookmarkStart w:id="7" w:name="_Toc343595471"/>
+      <w:bookmarkStart w:id="8" w:name="_Toc501100950"/>
       <w:r>
         <w:t>Introducción</w:t>
       </w:r>
-      <w:bookmarkEnd w:id="3"/>
       <w:bookmarkEnd w:id="4"/>
       <w:bookmarkEnd w:id="5"/>
       <w:bookmarkEnd w:id="6"/>
       <w:bookmarkEnd w:id="7"/>
+      <w:bookmarkEnd w:id="8"/>
     </w:p>
     <w:p>
       <w:pPr>
         <w:pStyle w:val="Ttulo2"/>
       </w:pPr>
-      <w:bookmarkStart w:id="8" w:name="_Toc299616058"/>
-      <w:bookmarkStart w:id="9" w:name="_Toc343595011"/>
-      <w:bookmarkStart w:id="10" w:name="_Toc343595472"/>
-      <w:bookmarkStart w:id="11" w:name="_Toc501100951"/>
+      <w:bookmarkStart w:id="9" w:name="_Toc299616058"/>
+      <w:bookmarkStart w:id="10" w:name="_Toc343595011"/>
+      <w:bookmarkStart w:id="11" w:name="_Toc343595472"/>
+      <w:bookmarkStart w:id="12" w:name="_Toc501100951"/>
       <w:r>
         <w:t>Propósito</w:t>
       </w:r>
-      <w:bookmarkEnd w:id="8"/>
       <w:bookmarkEnd w:id="9"/>
       <w:bookmarkEnd w:id="10"/>
       <w:bookmarkEnd w:id="11"/>
+      <w:bookmarkEnd w:id="12"/>
     </w:p>
     <w:p/>
     <w:p>
@@ -1596,9 +1610,9 @@
       <w:r>
         <w:t>a</w:t>
       </w:r>
-      <w:bookmarkStart w:id="12" w:name="_Toc299616059"/>
-      <w:bookmarkStart w:id="13" w:name="_Toc343595012"/>
-      <w:bookmarkStart w:id="14" w:name="_Toc343595473"/>
+      <w:bookmarkStart w:id="13" w:name="_Toc299616059"/>
+      <w:bookmarkStart w:id="14" w:name="_Toc343595012"/>
+      <w:bookmarkStart w:id="15" w:name="_Toc343595473"/>
     </w:p>
     <w:p/>
     <w:p>
@@ -1620,9 +1634,9 @@
       <w:r>
         <w:t xml:space="preserve"> </w:t>
       </w:r>
-      <w:bookmarkEnd w:id="12"/>
       <w:bookmarkEnd w:id="13"/>
       <w:bookmarkEnd w:id="14"/>
+      <w:bookmarkEnd w:id="15"/>
       <w:r>
         <w:t>requerimiento(s) desarrollado(s) a probar</w:t>
       </w:r>
@@ -1683,10 +1697,10 @@
       <w:pPr>
         <w:pStyle w:val="Ttulo1"/>
       </w:pPr>
-      <w:bookmarkStart w:id="15" w:name="_Toc299616060"/>
-      <w:bookmarkStart w:id="16" w:name="_Toc343595013"/>
-      <w:bookmarkStart w:id="17" w:name="_Toc343595474"/>
-      <w:bookmarkStart w:id="18" w:name="_Toc501100952"/>
+      <w:bookmarkStart w:id="16" w:name="_Toc299616060"/>
+      <w:bookmarkStart w:id="17" w:name="_Toc343595013"/>
+      <w:bookmarkStart w:id="18" w:name="_Toc343595474"/>
+      <w:bookmarkStart w:id="19" w:name="_Toc501100952"/>
       <w:r>
         <w:rPr>
           <w:sz w:val="28"/>
@@ -1697,10 +1711,10 @@
       <w:r>
         <w:t>ruebas Realizadas</w:t>
       </w:r>
-      <w:bookmarkEnd w:id="15"/>
       <w:bookmarkEnd w:id="16"/>
       <w:bookmarkEnd w:id="17"/>
       <w:bookmarkEnd w:id="18"/>
+      <w:bookmarkEnd w:id="19"/>
       <w:r>
         <w:t xml:space="preserve"> </w:t>
       </w:r>
@@ -1749,14 +1763,14 @@
       <w:pPr>
         <w:pStyle w:val="Ttulo2"/>
       </w:pPr>
-      <w:bookmarkStart w:id="19" w:name="_Toc343595015"/>
-      <w:bookmarkStart w:id="20" w:name="_Toc343595476"/>
-      <w:bookmarkStart w:id="21" w:name="_Toc501100953"/>
+      <w:bookmarkStart w:id="20" w:name="_Toc343595015"/>
+      <w:bookmarkStart w:id="21" w:name="_Toc343595476"/>
+      <w:bookmarkStart w:id="22" w:name="_Toc501100953"/>
       <w:r>
         <w:t xml:space="preserve">Prueba </w:t>
       </w:r>
-      <w:bookmarkEnd w:id="19"/>
       <w:bookmarkEnd w:id="20"/>
+      <w:bookmarkEnd w:id="21"/>
       <w:r>
         <w:t>1</w:t>
       </w:r>
@@ -1766,7 +1780,7 @@
       <w:r>
         <w:t>Se ingresa Cobranza</w:t>
       </w:r>
-      <w:bookmarkEnd w:id="21"/>
+      <w:bookmarkEnd w:id="22"/>
       <w:r>
         <w:t xml:space="preserve"> </w:t>
       </w:r>
@@ -2199,7 +2213,7 @@
       <w:pPr>
         <w:pStyle w:val="Ttulo2"/>
       </w:pPr>
-      <w:bookmarkStart w:id="22" w:name="_Toc501100954"/>
+      <w:bookmarkStart w:id="23" w:name="_Toc501100954"/>
       <w:r>
         <w:lastRenderedPageBreak/>
         <w:t xml:space="preserve">Prueba 2 – </w:t>
@@ -2207,7 +2221,7 @@
       <w:r>
         <w:t>Se selecciona el tipo Documento</w:t>
       </w:r>
-      <w:bookmarkEnd w:id="22"/>
+      <w:bookmarkEnd w:id="23"/>
     </w:p>
     <w:p/>
     <w:tbl>
@@ -2417,15 +2431,7 @@
           </w:tcPr>
           <w:p>
             <w:r>
-              <w:t xml:space="preserve">Se da </w:t>
-            </w:r>
-            <w:proofErr w:type="spellStart"/>
-            <w:r>
-              <w:t>click</w:t>
-            </w:r>
-            <w:proofErr w:type="spellEnd"/>
-            <w:r>
-              <w:t xml:space="preserve"> en el combo Tipo de Documento</w:t>
+              <w:t>Se da click en el combo Tipo de Documento</w:t>
             </w:r>
           </w:p>
         </w:tc>
@@ -2535,7 +2541,7 @@
       <w:pPr>
         <w:pStyle w:val="Ttulo2"/>
       </w:pPr>
-      <w:bookmarkStart w:id="23" w:name="_Toc501100955"/>
+      <w:bookmarkStart w:id="24" w:name="_Toc501100955"/>
       <w:r>
         <w:lastRenderedPageBreak/>
         <w:t xml:space="preserve">Prueba 3 – </w:t>
@@ -2543,7 +2549,7 @@
       <w:r>
         <w:t>Grabar el Recibo</w:t>
       </w:r>
-      <w:bookmarkEnd w:id="23"/>
+      <w:bookmarkEnd w:id="24"/>
     </w:p>
     <w:p/>
     <w:tbl>
@@ -2892,24 +2898,12 @@
       <w:pPr>
         <w:pStyle w:val="Ttulo2"/>
       </w:pPr>
-      <w:bookmarkStart w:id="24" w:name="_Toc501100956"/>
+      <w:bookmarkStart w:id="25" w:name="_Toc501100956"/>
       <w:r>
         <w:lastRenderedPageBreak/>
-        <w:t xml:space="preserve">Prueba </w:t>
+        <w:t>Prueba 4 – Imprimir el Recibo</w:t>
       </w:r>
-      <w:r>
-        <w:t>4</w:t>
-      </w:r>
-      <w:r>
-        <w:t xml:space="preserve"> – </w:t>
-      </w:r>
-      <w:r>
-        <w:t xml:space="preserve">Imprimir </w:t>
-      </w:r>
-      <w:r>
-        <w:t>el Recibo</w:t>
-      </w:r>
-      <w:bookmarkEnd w:id="24"/>
+      <w:bookmarkEnd w:id="25"/>
     </w:p>
     <w:p/>
     <w:tbl>
@@ -3118,13 +3112,8 @@
             <w:vAlign w:val="center"/>
           </w:tcPr>
           <w:p>
-            <w:proofErr w:type="spellStart"/>
             <w:r>
-              <w:t>Click</w:t>
-            </w:r>
-            <w:proofErr w:type="spellEnd"/>
-            <w:r>
-              <w:t xml:space="preserve"> en botón Imprimir</w:t>
+              <w:t>Click en botón Imprimir</w:t>
             </w:r>
           </w:p>
         </w:tc>
@@ -3229,10 +3218,7 @@
     <w:p/>
     <w:p/>
     <w:p/>
-    <w:p>
-      <w:bookmarkStart w:id="25" w:name="_GoBack"/>
-      <w:bookmarkEnd w:id="25"/>
-    </w:p>
+    <w:p/>
     <w:p>
       <w:pPr>
         <w:pStyle w:val="Ttulo1"/>
@@ -3401,14 +3387,27 @@
     <w:r>
       <w:t xml:space="preserve"> </w:t>
     </w:r>
-    <w:fldSimple w:instr=" FILENAME   \* MERGEFORMAT ">
-      <w:r>
-        <w:rPr>
-          <w:noProof/>
-        </w:rPr>
-        <w:t>DVLP_TPL_Prueba de Desarrollador Conciliación Bancaria.doc</w:t>
-      </w:r>
-    </w:fldSimple>
+    <w:r>
+      <w:fldChar w:fldCharType="begin"/>
+    </w:r>
+    <w:r>
+      <w:instrText xml:space="preserve"> FILENAME   \* MERGEFORMAT </w:instrText>
+    </w:r>
+    <w:r>
+      <w:fldChar w:fldCharType="separate"/>
+    </w:r>
+    <w:r>
+      <w:rPr>
+        <w:noProof/>
+      </w:rPr>
+      <w:t>DVLP_TPL_Prueba de Desarrollador Conciliación Bancaria.doc</w:t>
+    </w:r>
+    <w:r>
+      <w:rPr>
+        <w:noProof/>
+      </w:rPr>
+      <w:fldChar w:fldCharType="end"/>
+    </w:r>
     <w:r>
       <w:rPr>
         <w:noProof/>
@@ -3454,7 +3453,7 @@
         <w:noProof/>
         <w:sz w:val="16"/>
       </w:rPr>
-      <w:t>7</w:t>
+      <w:t>8</w:t>
     </w:r>
     <w:r>
       <w:rPr>
@@ -3476,16 +3475,31 @@
       </w:rPr>
       <w:t xml:space="preserve"> </w:t>
     </w:r>
-    <w:fldSimple w:instr=" NUMPAGES  \* MERGEFORMAT ">
-      <w:r>
-        <w:rPr>
-          <w:rStyle w:val="Nmerodepgina"/>
-          <w:noProof/>
-          <w:sz w:val="15"/>
-        </w:rPr>
-        <w:t>8</w:t>
-      </w:r>
-    </w:fldSimple>
+    <w:r>
+      <w:fldChar w:fldCharType="begin"/>
+    </w:r>
+    <w:r>
+      <w:instrText xml:space="preserve"> NUMPAGES  \* MERGEFORMAT </w:instrText>
+    </w:r>
+    <w:r>
+      <w:fldChar w:fldCharType="separate"/>
+    </w:r>
+    <w:r>
+      <w:rPr>
+        <w:rStyle w:val="Nmerodepgina"/>
+        <w:noProof/>
+        <w:sz w:val="15"/>
+      </w:rPr>
+      <w:t>8</w:t>
+    </w:r>
+    <w:r>
+      <w:rPr>
+        <w:rStyle w:val="Nmerodepgina"/>
+        <w:noProof/>
+        <w:sz w:val="15"/>
+      </w:rPr>
+      <w:fldChar w:fldCharType="end"/>
+    </w:r>
   </w:p>
   <w:p>
     <w:pPr>
@@ -3559,7 +3573,7 @@
         </mc:Choice>
         <mc:Fallback>
           <w:pict>
-            <v:line w14:anchorId="01D3788F" id="Line 6" o:spid="_x0000_s1026" style="position:absolute;flip:y;z-index:251651072;visibility:visible;mso-wrap-style:square;mso-width-percent:0;mso-height-percent:0;mso-wrap-distance-left:9pt;mso-wrap-distance-top:-3e-5mm;mso-wrap-distance-right:9pt;mso-wrap-distance-bottom:-3e-5mm;mso-position-horizontal:absolute;mso-position-horizontal-relative:text;mso-position-vertical:absolute;mso-position-vertical-relative:text;mso-width-percent:0;mso-height-percent:0;mso-width-relative:page;mso-height-relative:page" from="0,1pt" to="513pt,1pt" o:gfxdata="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"/>
+            <v:line w14:anchorId="7449192E" id="Line 6" o:spid="_x0000_s1026" style="position:absolute;flip:y;z-index:251651072;visibility:visible;mso-wrap-style:square;mso-width-percent:0;mso-height-percent:0;mso-wrap-distance-left:9pt;mso-wrap-distance-top:-3e-5mm;mso-wrap-distance-right:9pt;mso-wrap-distance-bottom:-3e-5mm;mso-position-horizontal:absolute;mso-position-horizontal-relative:text;mso-position-vertical:absolute;mso-position-vertical-relative:text;mso-width-percent:0;mso-height-percent:0;mso-width-relative:page;mso-height-relative:page" from="0,1pt" to="513pt,1pt" o:gfxdata="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"/>
           </w:pict>
         </mc:Fallback>
       </mc:AlternateContent>
@@ -3573,15 +3587,7 @@
       <w:pStyle w:val="Piedepgina"/>
     </w:pPr>
     <w:r>
-      <w:t xml:space="preserve">Diego de Almagro N32-437 &amp; </w:t>
-    </w:r>
-    <w:proofErr w:type="spellStart"/>
-    <w:r>
-      <w:t>Shyris</w:t>
-    </w:r>
-    <w:proofErr w:type="spellEnd"/>
-    <w:r>
-      <w:t xml:space="preserve"> Edificio Torre Nova Piso 7 Quito – Ecuador PBX (593)2237-170/172/185/200 www.sistran.com</w:t>
+      <w:t>Diego de Almagro N32-437 &amp; Shyris Edificio Torre Nova Piso 7 Quito – Ecuador PBX (593)2237-170/172/185/200 www.sistran.com</w:t>
     </w:r>
   </w:p>
   <w:p/>
@@ -3735,31 +3741,7 @@
       <w:pStyle w:val="Piedepgina"/>
     </w:pPr>
     <w:r>
-      <w:t xml:space="preserve">El material contenido en este documento tiene información confidencial que pertenece a </w:t>
-    </w:r>
-    <w:proofErr w:type="spellStart"/>
-    <w:r>
-      <w:t>Sistran</w:t>
-    </w:r>
-    <w:proofErr w:type="spellEnd"/>
-    <w:r>
-      <w:t xml:space="preserve"> Consultores S.A., no podrá ser utilizada, fotocopiada, duplicada o revelada para cualquier propósito diferente a los indicados por </w:t>
-    </w:r>
-    <w:proofErr w:type="spellStart"/>
-    <w:r>
-      <w:t>Sistran</w:t>
-    </w:r>
-    <w:proofErr w:type="spellEnd"/>
-    <w:r>
-      <w:t xml:space="preserve">; </w:t>
-    </w:r>
-    <w:proofErr w:type="spellStart"/>
-    <w:r>
-      <w:t>Sistran</w:t>
-    </w:r>
-    <w:proofErr w:type="spellEnd"/>
-    <w:r>
-      <w:t xml:space="preserve"> tendrá el derecho de duplicar, utilizar o revelar la información, esta restricción no limita a otros el derecho a utilizar información contenida en este documento que ha sido obtenida de otras fuentes sin restricción</w:t>
+      <w:t>El material contenido en este documento tiene información confidencial que pertenece a Sistran Consultores S.A., no podrá ser utilizada, fotocopiada, duplicada o revelada para cualquier propósito diferente a los indicados por Sistran; Sistran tendrá el derecho de duplicar, utilizar o revelar la información, esta restricción no limita a otros el derecho a utilizar información contenida en este documento que ha sido obtenida de otras fuentes sin restricción</w:t>
     </w:r>
     <w:r>
       <w:t>.</w:t>
@@ -3788,14 +3770,27 @@
     <w:r>
       <w:t xml:space="preserve"> </w:t>
     </w:r>
-    <w:fldSimple w:instr=" FILENAME   \* MERGEFORMAT ">
-      <w:r>
-        <w:rPr>
-          <w:noProof/>
-        </w:rPr>
-        <w:t>DVLP_TPL_Prueba de Desarrollador Conciliación Bancaria.doc</w:t>
-      </w:r>
-    </w:fldSimple>
+    <w:r>
+      <w:fldChar w:fldCharType="begin"/>
+    </w:r>
+    <w:r>
+      <w:instrText xml:space="preserve"> FILENAME   \* MERGEFORMAT </w:instrText>
+    </w:r>
+    <w:r>
+      <w:fldChar w:fldCharType="separate"/>
+    </w:r>
+    <w:r>
+      <w:rPr>
+        <w:noProof/>
+      </w:rPr>
+      <w:t>DVLP_TPL_Prueba de Desarrollador Conciliación Bancaria.doc</w:t>
+    </w:r>
+    <w:r>
+      <w:rPr>
+        <w:noProof/>
+      </w:rPr>
+      <w:fldChar w:fldCharType="end"/>
+    </w:r>
     <w:r>
       <w:rPr>
         <w:rStyle w:val="Nmerodepgina"/>
@@ -3857,16 +3852,31 @@
       </w:rPr>
       <w:t xml:space="preserve"> </w:t>
     </w:r>
-    <w:fldSimple w:instr=" NUMPAGES  \* MERGEFORMAT ">
-      <w:r>
-        <w:rPr>
-          <w:rStyle w:val="Nmerodepgina"/>
-          <w:noProof/>
-          <w:sz w:val="15"/>
-        </w:rPr>
-        <w:t>8</w:t>
-      </w:r>
-    </w:fldSimple>
+    <w:r>
+      <w:fldChar w:fldCharType="begin"/>
+    </w:r>
+    <w:r>
+      <w:instrText xml:space="preserve"> NUMPAGES  \* MERGEFORMAT </w:instrText>
+    </w:r>
+    <w:r>
+      <w:fldChar w:fldCharType="separate"/>
+    </w:r>
+    <w:r>
+      <w:rPr>
+        <w:rStyle w:val="Nmerodepgina"/>
+        <w:noProof/>
+        <w:sz w:val="15"/>
+      </w:rPr>
+      <w:t>8</w:t>
+    </w:r>
+    <w:r>
+      <w:rPr>
+        <w:rStyle w:val="Nmerodepgina"/>
+        <w:noProof/>
+        <w:sz w:val="15"/>
+      </w:rPr>
+      <w:fldChar w:fldCharType="end"/>
+    </w:r>
   </w:p>
   <w:p>
     <w:pPr>
@@ -3940,7 +3950,7 @@
         </mc:Choice>
         <mc:Fallback>
           <w:pict>
-            <v:line w14:anchorId="23467034" id="Line 6" o:spid="_x0000_s1026" style="position:absolute;flip:y;z-index:251654144;visibility:visible;mso-wrap-style:square;mso-width-percent:0;mso-height-percent:0;mso-wrap-distance-left:9pt;mso-wrap-distance-top:-3e-5mm;mso-wrap-distance-right:9pt;mso-wrap-distance-bottom:-3e-5mm;mso-position-horizontal:absolute;mso-position-horizontal-relative:text;mso-position-vertical:absolute;mso-position-vertical-relative:text;mso-width-percent:0;mso-height-percent:0;mso-width-relative:page;mso-height-relative:page" from="0,1pt" to="513pt,1pt" o:gfxdata="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"/>
+            <v:line w14:anchorId="4D93B039" id="Line 6" o:spid="_x0000_s1026" style="position:absolute;flip:y;z-index:251654144;visibility:visible;mso-wrap-style:square;mso-width-percent:0;mso-height-percent:0;mso-wrap-distance-left:9pt;mso-wrap-distance-top:-3e-5mm;mso-wrap-distance-right:9pt;mso-wrap-distance-bottom:-3e-5mm;mso-position-horizontal:absolute;mso-position-horizontal-relative:text;mso-position-vertical:absolute;mso-position-vertical-relative:text;mso-width-percent:0;mso-height-percent:0;mso-width-relative:page;mso-height-relative:page" from="0,1pt" to="513pt,1pt" o:gfxdata="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"/>
           </w:pict>
         </mc:Fallback>
       </mc:AlternateContent>
@@ -3954,15 +3964,7 @@
       <w:pStyle w:val="Piedepgina"/>
     </w:pPr>
     <w:r>
-      <w:t xml:space="preserve">Diego de Almagro N32-437 &amp; </w:t>
-    </w:r>
-    <w:proofErr w:type="spellStart"/>
-    <w:r>
-      <w:t>Shyris</w:t>
-    </w:r>
-    <w:proofErr w:type="spellEnd"/>
-    <w:r>
-      <w:t xml:space="preserve"> Edificio Torre Nova Piso 7 Quito – Ecuador PBX (593)2237-170/172/185/200 www.sistran.com</w:t>
+      <w:t>Diego de Almagro N32-437 &amp; Shyris Edificio Torre Nova Piso 7 Quito – Ecuador PBX (593)2237-170/172/185/200 www.sistran.com</w:t>
     </w:r>
   </w:p>
   <w:p>
@@ -8590,7 +8592,12 @@
 </file>
 
 <file path=customXml/item1.xml><?xml version="1.0" encoding="utf-8"?>
-<LongProperties xmlns="http://schemas.microsoft.com/office/2006/metadata/longProperties"/>
+<?mso-contentType ?>
+<FormTemplates xmlns="http://schemas.microsoft.com/sharepoint/v3/contenttype/forms">
+  <Display>DocumentLibraryForm</Display>
+  <Edit>DocumentLibraryForm</Edit>
+  <New>DocumentLibraryForm</New>
+</FormTemplates>
 </file>
 
 <file path=customXml/item2.xml><?xml version="1.0" encoding="utf-8"?>
@@ -8644,28 +8651,10 @@
 </file>
 
 <file path=customXml/item3.xml><?xml version="1.0" encoding="utf-8"?>
-<?mso-contentType ?>
-<FormTemplates xmlns="http://schemas.microsoft.com/sharepoint/v3/contenttype/forms">
-  <Display>DocumentLibraryForm</Display>
-  <Edit>DocumentLibraryForm</Edit>
-  <New>DocumentLibraryForm</New>
-</FormTemplates>
+<LongProperties xmlns="http://schemas.microsoft.com/office/2006/metadata/longProperties"/>
 </file>
 
 <file path=customXml/item4.xml><?xml version="1.0" encoding="utf-8"?>
-<p:properties xmlns:p="http://schemas.microsoft.com/office/2006/metadata/properties" xmlns:xsi="http://www.w3.org/2001/XMLSchema-instance" xmlns:pc="http://schemas.microsoft.com/office/infopath/2007/PartnerControls">
-  <documentManagement>
-    <_dlc_DocIdPersistId xmlns="a8b528c6-e534-4240-a733-8c583bbb51e7">false</_dlc_DocIdPersistId>
-    <_dlc_DocId xmlns="a8b528c6-e534-4240-a733-8c583bbb51e7">P5A4A5WNKP4T-187-20748</_dlc_DocId>
-    <_dlc_DocIdUrl xmlns="a8b528c6-e534-4240-a733-8c583bbb51e7">
-      <Url>https://sharepoint.sistran.com/pmo/proyectos/corporativo/_layouts/DocIdRedir.aspx?ID=P5A4A5WNKP4T-187-20748</Url>
-      <Description>P5A4A5WNKP4T-187-20748</Description>
-    </_dlc_DocIdUrl>
-  </documentManagement>
-</p:properties>
-</file>
-
-<file path=customXml/item5.xml><?xml version="1.0" encoding="utf-8"?>
 <ct:contentTypeSchema xmlns:ct="http://schemas.microsoft.com/office/2006/metadata/contentType" xmlns:ma="http://schemas.microsoft.com/office/2006/metadata/properties/metaAttributes" ct:_="" ma:_="" ma:contentTypeName="Document" ma:contentTypeID="0x010100B5590614A39875459062B98878DA04A7" ma:contentTypeVersion="1" ma:contentTypeDescription="Create a new document." ma:contentTypeScope="" ma:versionID="21b84bf53dd9d248ba5b2c599b207565">
   <xsd:schema xmlns:xsd="http://www.w3.org/2001/XMLSchema" xmlns:xs="http://www.w3.org/2001/XMLSchema" xmlns:p="http://schemas.microsoft.com/office/2006/metadata/properties" xmlns:ns2="a8b528c6-e534-4240-a733-8c583bbb51e7" targetNamespace="http://schemas.microsoft.com/office/2006/metadata/properties" ma:root="true" ma:fieldsID="98d8b46cc529222141c5089c6d9bd62d" ns2:_="">
     <xsd:import namespace="a8b528c6-e534-4240-a733-8c583bbb51e7"/>
@@ -8810,14 +8799,27 @@
 </ct:contentTypeSchema>
 </file>
 
+<file path=customXml/item5.xml><?xml version="1.0" encoding="utf-8"?>
+<p:properties xmlns:p="http://schemas.microsoft.com/office/2006/metadata/properties" xmlns:xsi="http://www.w3.org/2001/XMLSchema-instance" xmlns:pc="http://schemas.microsoft.com/office/infopath/2007/PartnerControls">
+  <documentManagement>
+    <_dlc_DocIdPersistId xmlns="a8b528c6-e534-4240-a733-8c583bbb51e7">false</_dlc_DocIdPersistId>
+    <_dlc_DocId xmlns="a8b528c6-e534-4240-a733-8c583bbb51e7">P5A4A5WNKP4T-187-20748</_dlc_DocId>
+    <_dlc_DocIdUrl xmlns="a8b528c6-e534-4240-a733-8c583bbb51e7">
+      <Url>https://sharepoint.sistran.com/pmo/proyectos/corporativo/_layouts/DocIdRedir.aspx?ID=P5A4A5WNKP4T-187-20748</Url>
+      <Description>P5A4A5WNKP4T-187-20748</Description>
+    </_dlc_DocIdUrl>
+  </documentManagement>
+</p:properties>
+</file>
+
 <file path=customXml/item6.xml><?xml version="1.0" encoding="utf-8"?>
 <b:Sources xmlns:b="http://schemas.openxmlformats.org/officeDocument/2006/bibliography" xmlns="http://schemas.openxmlformats.org/officeDocument/2006/bibliography" SelectedStyle="\APA.XSL" StyleName="APA Fifth Edition"/>
 </file>
 
 <file path=customXml/itemProps1.xml><?xml version="1.0" encoding="utf-8"?>
-<ds:datastoreItem xmlns:ds="http://schemas.openxmlformats.org/officeDocument/2006/customXml" ds:itemID="{2A111988-7A49-40C6-BE6C-5433E95D65F0}">
+<ds:datastoreItem xmlns:ds="http://schemas.openxmlformats.org/officeDocument/2006/customXml" ds:itemID="{FECD5E75-C194-4AF5-8DF8-E36A64329A93}">
   <ds:schemaRefs>
-    <ds:schemaRef ds:uri="http://schemas.microsoft.com/office/2006/metadata/longProperties"/>
+    <ds:schemaRef ds:uri="http://schemas.microsoft.com/sharepoint/v3/contenttype/forms"/>
   </ds:schemaRefs>
 </ds:datastoreItem>
 </file>
@@ -8831,24 +8833,14 @@
 </file>
 
 <file path=customXml/itemProps3.xml><?xml version="1.0" encoding="utf-8"?>
-<ds:datastoreItem xmlns:ds="http://schemas.openxmlformats.org/officeDocument/2006/customXml" ds:itemID="{FECD5E75-C194-4AF5-8DF8-E36A64329A93}">
+<ds:datastoreItem xmlns:ds="http://schemas.openxmlformats.org/officeDocument/2006/customXml" ds:itemID="{2A111988-7A49-40C6-BE6C-5433E95D65F0}">
   <ds:schemaRefs>
-    <ds:schemaRef ds:uri="http://schemas.microsoft.com/sharepoint/v3/contenttype/forms"/>
+    <ds:schemaRef ds:uri="http://schemas.microsoft.com/office/2006/metadata/longProperties"/>
   </ds:schemaRefs>
 </ds:datastoreItem>
 </file>
 
 <file path=customXml/itemProps4.xml><?xml version="1.0" encoding="utf-8"?>
-<ds:datastoreItem xmlns:ds="http://schemas.openxmlformats.org/officeDocument/2006/customXml" ds:itemID="{097B5577-4B58-45E3-A2D3-AE5949987284}">
-  <ds:schemaRefs>
-    <ds:schemaRef ds:uri="http://schemas.microsoft.com/office/2006/metadata/properties"/>
-    <ds:schemaRef ds:uri="http://schemas.microsoft.com/office/infopath/2007/PartnerControls"/>
-    <ds:schemaRef ds:uri="a8b528c6-e534-4240-a733-8c583bbb51e7"/>
-  </ds:schemaRefs>
-</ds:datastoreItem>
-</file>
-
-<file path=customXml/itemProps5.xml><?xml version="1.0" encoding="utf-8"?>
 <ds:datastoreItem xmlns:ds="http://schemas.openxmlformats.org/officeDocument/2006/customXml" ds:itemID="{9A75E60A-4AF9-44F6-A1FE-9631FA8C196C}">
   <ds:schemaRefs>
     <ds:schemaRef ds:uri="http://schemas.microsoft.com/office/2006/metadata/contentType"/>
@@ -8866,8 +8858,18 @@
 </ds:datastoreItem>
 </file>
 
+<file path=customXml/itemProps5.xml><?xml version="1.0" encoding="utf-8"?>
+<ds:datastoreItem xmlns:ds="http://schemas.openxmlformats.org/officeDocument/2006/customXml" ds:itemID="{097B5577-4B58-45E3-A2D3-AE5949987284}">
+  <ds:schemaRefs>
+    <ds:schemaRef ds:uri="http://schemas.microsoft.com/office/2006/metadata/properties"/>
+    <ds:schemaRef ds:uri="http://schemas.microsoft.com/office/infopath/2007/PartnerControls"/>
+    <ds:schemaRef ds:uri="a8b528c6-e534-4240-a733-8c583bbb51e7"/>
+  </ds:schemaRefs>
+</ds:datastoreItem>
+</file>
+
 <file path=customXml/itemProps6.xml><?xml version="1.0" encoding="utf-8"?>
-<ds:datastoreItem xmlns:ds="http://schemas.openxmlformats.org/officeDocument/2006/customXml" ds:itemID="{897C2235-4532-4B8E-951F-EDDEF5E64C0C}">
+<ds:datastoreItem xmlns:ds="http://schemas.openxmlformats.org/officeDocument/2006/customXml" ds:itemID="{82A4F9C0-AA83-4A33-A029-5739CBE1EC48}">
   <ds:schemaRefs>
     <ds:schemaRef ds:uri="http://schemas.openxmlformats.org/officeDocument/2006/bibliography"/>
   </ds:schemaRefs>

</xml_diff>

<commit_message>
cambios en rama test 526
</commit_message>
<xml_diff>
--- a/ACE-526.docx
+++ b/ACE-526.docx
@@ -415,7 +415,13 @@
           <w:tcPr>
             <w:tcW w:w="1585" w:type="dxa"/>
           </w:tcPr>
-          <w:p/>
+          <w:p>
+            <w:r>
+              <w:t>master</w:t>
+            </w:r>
+            <w:bookmarkStart w:id="0" w:name="_GoBack"/>
+            <w:bookmarkEnd w:id="0"/>
+          </w:p>
         </w:tc>
       </w:tr>
       <w:tr>
@@ -424,7 +430,15 @@
             <w:tcW w:w="1686" w:type="dxa"/>
           </w:tcPr>
           <w:p>
+            <w:pPr>
+              <w:rPr>
+                <w:highlight w:val="yellow"/>
+              </w:rPr>
+            </w:pPr>
             <w:r>
+              <w:rPr>
+                <w:highlight w:val="yellow"/>
+              </w:rPr>
               <w:t>05/01/2018</w:t>
             </w:r>
           </w:p>
@@ -434,7 +448,15 @@
             <w:tcW w:w="1292" w:type="dxa"/>
           </w:tcPr>
           <w:p>
+            <w:pPr>
+              <w:rPr>
+                <w:highlight w:val="yellow"/>
+              </w:rPr>
+            </w:pPr>
             <w:r>
+              <w:rPr>
+                <w:highlight w:val="yellow"/>
+              </w:rPr>
               <w:t>2</w:t>
             </w:r>
           </w:p>
@@ -447,11 +469,13 @@
             <w:pPr>
               <w:rPr>
                 <w:rStyle w:val="Nmerodepgina"/>
+                <w:highlight w:val="yellow"/>
               </w:rPr>
             </w:pPr>
             <w:r>
               <w:rPr>
                 <w:rStyle w:val="Nmerodepgina"/>
+                <w:highlight w:val="yellow"/>
               </w:rPr>
               <w:t>David Delgado</w:t>
             </w:r>
@@ -462,7 +486,15 @@
             <w:tcW w:w="2520" w:type="dxa"/>
           </w:tcPr>
           <w:p>
+            <w:pPr>
+              <w:rPr>
+                <w:highlight w:val="yellow"/>
+              </w:rPr>
+            </w:pPr>
             <w:r>
+              <w:rPr>
+                <w:highlight w:val="yellow"/>
+              </w:rPr>
               <w:t>Documento Inicial</w:t>
             </w:r>
           </w:p>
@@ -472,7 +504,15 @@
             <w:tcW w:w="1130" w:type="dxa"/>
           </w:tcPr>
           <w:p>
+            <w:pPr>
+              <w:rPr>
+                <w:highlight w:val="yellow"/>
+              </w:rPr>
+            </w:pPr>
             <w:r>
+              <w:rPr>
+                <w:highlight w:val="yellow"/>
+              </w:rPr>
               <w:t>Borrador</w:t>
             </w:r>
           </w:p>
@@ -482,18 +522,36 @@
             <w:tcW w:w="1260" w:type="dxa"/>
           </w:tcPr>
           <w:p>
+            <w:pPr>
+              <w:rPr>
+                <w:highlight w:val="yellow"/>
+              </w:rPr>
+            </w:pPr>
             <w:r>
+              <w:rPr>
+                <w:highlight w:val="yellow"/>
+              </w:rPr>
               <w:t>05/01/2018</w:t>
             </w:r>
-            <w:bookmarkStart w:id="0" w:name="_GoBack"/>
-            <w:bookmarkEnd w:id="0"/>
           </w:p>
         </w:tc>
         <w:tc>
           <w:tcPr>
             <w:tcW w:w="1585" w:type="dxa"/>
           </w:tcPr>
-          <w:p/>
+          <w:p>
+            <w:pPr>
+              <w:rPr>
+                <w:highlight w:val="yellow"/>
+              </w:rPr>
+            </w:pPr>
+            <w:r>
+              <w:rPr>
+                <w:highlight w:val="yellow"/>
+              </w:rPr>
+              <w:t>test</w:t>
+            </w:r>
+          </w:p>
         </w:tc>
       </w:tr>
       <w:tr>
@@ -3387,83 +3445,70 @@
     <w:r>
       <w:t xml:space="preserve"> </w:t>
     </w:r>
+    <w:fldSimple w:instr=" FILENAME   \* MERGEFORMAT ">
+      <w:r>
+        <w:rPr>
+          <w:noProof/>
+        </w:rPr>
+        <w:t>DVLP_TPL_Prueba de Desarrollador Conciliación Bancaria.doc</w:t>
+      </w:r>
+    </w:fldSimple>
     <w:r>
+      <w:rPr>
+        <w:noProof/>
+      </w:rPr>
+      <w:t xml:space="preserve"> </w:t>
+    </w:r>
+    <w:r>
+      <w:rPr>
+        <w:rStyle w:val="Nmerodepgina"/>
+      </w:rPr>
+      <w:tab/>
+    </w:r>
+    <w:r>
+      <w:rPr>
+        <w:rStyle w:val="Nmerodepgina"/>
+      </w:rPr>
+      <w:tab/>
+    </w:r>
+    <w:r>
+      <w:rPr>
+        <w:rStyle w:val="Nmerodepgina"/>
+        <w:sz w:val="16"/>
+      </w:rPr>
       <w:fldChar w:fldCharType="begin"/>
     </w:r>
     <w:r>
-      <w:instrText xml:space="preserve"> FILENAME   \* MERGEFORMAT </w:instrText>
+      <w:rPr>
+        <w:rStyle w:val="Nmerodepgina"/>
+        <w:sz w:val="16"/>
+      </w:rPr>
+      <w:instrText xml:space="preserve"> PAGE </w:instrText>
     </w:r>
     <w:r>
+      <w:rPr>
+        <w:rStyle w:val="Nmerodepgina"/>
+        <w:sz w:val="16"/>
+      </w:rPr>
       <w:fldChar w:fldCharType="separate"/>
     </w:r>
     <w:r>
       <w:rPr>
+        <w:rStyle w:val="Nmerodepgina"/>
         <w:noProof/>
-      </w:rPr>
-      <w:t>DVLP_TPL_Prueba de Desarrollador Conciliación Bancaria.doc</w:t>
+        <w:sz w:val="16"/>
+      </w:rPr>
+      <w:t>8</w:t>
     </w:r>
     <w:r>
       <w:rPr>
-        <w:noProof/>
+        <w:rStyle w:val="Nmerodepgina"/>
+        <w:sz w:val="16"/>
       </w:rPr>
       <w:fldChar w:fldCharType="end"/>
     </w:r>
     <w:r>
       <w:rPr>
-        <w:noProof/>
-      </w:rPr>
-      <w:t xml:space="preserve"> </w:t>
-    </w:r>
-    <w:r>
-      <w:rPr>
-        <w:rStyle w:val="Nmerodepgina"/>
-      </w:rPr>
-      <w:tab/>
-    </w:r>
-    <w:r>
-      <w:rPr>
-        <w:rStyle w:val="Nmerodepgina"/>
-      </w:rPr>
-      <w:tab/>
-    </w:r>
-    <w:r>
-      <w:rPr>
-        <w:rStyle w:val="Nmerodepgina"/>
-        <w:sz w:val="16"/>
-      </w:rPr>
-      <w:fldChar w:fldCharType="begin"/>
-    </w:r>
-    <w:r>
-      <w:rPr>
-        <w:rStyle w:val="Nmerodepgina"/>
-        <w:sz w:val="16"/>
-      </w:rPr>
-      <w:instrText xml:space="preserve"> PAGE </w:instrText>
-    </w:r>
-    <w:r>
-      <w:rPr>
-        <w:rStyle w:val="Nmerodepgina"/>
-        <w:sz w:val="16"/>
-      </w:rPr>
-      <w:fldChar w:fldCharType="separate"/>
-    </w:r>
-    <w:r>
-      <w:rPr>
-        <w:rStyle w:val="Nmerodepgina"/>
-        <w:noProof/>
-        <w:sz w:val="16"/>
-      </w:rPr>
-      <w:t>8</w:t>
-    </w:r>
-    <w:r>
-      <w:rPr>
-        <w:rStyle w:val="Nmerodepgina"/>
-        <w:sz w:val="16"/>
-      </w:rPr>
-      <w:fldChar w:fldCharType="end"/>
-    </w:r>
-    <w:r>
-      <w:rPr>
         <w:rStyle w:val="Nmerodepgina"/>
         <w:sz w:val="16"/>
       </w:rPr>
@@ -3475,31 +3520,16 @@
       </w:rPr>
       <w:t xml:space="preserve"> </w:t>
     </w:r>
-    <w:r>
-      <w:fldChar w:fldCharType="begin"/>
-    </w:r>
-    <w:r>
-      <w:instrText xml:space="preserve"> NUMPAGES  \* MERGEFORMAT </w:instrText>
-    </w:r>
-    <w:r>
-      <w:fldChar w:fldCharType="separate"/>
-    </w:r>
-    <w:r>
-      <w:rPr>
-        <w:rStyle w:val="Nmerodepgina"/>
-        <w:noProof/>
-        <w:sz w:val="15"/>
-      </w:rPr>
-      <w:t>8</w:t>
-    </w:r>
-    <w:r>
-      <w:rPr>
-        <w:rStyle w:val="Nmerodepgina"/>
-        <w:noProof/>
-        <w:sz w:val="15"/>
-      </w:rPr>
-      <w:fldChar w:fldCharType="end"/>
-    </w:r>
+    <w:fldSimple w:instr=" NUMPAGES  \* MERGEFORMAT ">
+      <w:r>
+        <w:rPr>
+          <w:rStyle w:val="Nmerodepgina"/>
+          <w:noProof/>
+          <w:sz w:val="15"/>
+        </w:rPr>
+        <w:t>8</w:t>
+      </w:r>
+    </w:fldSimple>
   </w:p>
   <w:p>
     <w:pPr>
@@ -3573,7 +3603,7 @@
         </mc:Choice>
         <mc:Fallback>
           <w:pict>
-            <v:line w14:anchorId="7449192E" id="Line 6" o:spid="_x0000_s1026" style="position:absolute;flip:y;z-index:251651072;visibility:visible;mso-wrap-style:square;mso-width-percent:0;mso-height-percent:0;mso-wrap-distance-left:9pt;mso-wrap-distance-top:-3e-5mm;mso-wrap-distance-right:9pt;mso-wrap-distance-bottom:-3e-5mm;mso-position-horizontal:absolute;mso-position-horizontal-relative:text;mso-position-vertical:absolute;mso-position-vertical-relative:text;mso-width-percent:0;mso-height-percent:0;mso-width-relative:page;mso-height-relative:page" from="0,1pt" to="513pt,1pt" o:gfxdata="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"/>
+            <v:line w14:anchorId="04A5A559" id="Line 6" o:spid="_x0000_s1026" style="position:absolute;flip:y;z-index:251651072;visibility:visible;mso-wrap-style:square;mso-width-percent:0;mso-height-percent:0;mso-wrap-distance-left:9pt;mso-wrap-distance-top:-3e-5mm;mso-wrap-distance-right:9pt;mso-wrap-distance-bottom:-3e-5mm;mso-position-horizontal:absolute;mso-position-horizontal-relative:text;mso-position-vertical:absolute;mso-position-vertical-relative:text;mso-width-percent:0;mso-height-percent:0;mso-width-relative:page;mso-height-relative:page" from="0,1pt" to="513pt,1pt" o:gfxdata="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"/>
           </w:pict>
         </mc:Fallback>
       </mc:AlternateContent>
@@ -3770,78 +3800,65 @@
     <w:r>
       <w:t xml:space="preserve"> </w:t>
     </w:r>
+    <w:fldSimple w:instr=" FILENAME   \* MERGEFORMAT ">
+      <w:r>
+        <w:rPr>
+          <w:noProof/>
+        </w:rPr>
+        <w:t>DVLP_TPL_Prueba de Desarrollador Conciliación Bancaria.doc</w:t>
+      </w:r>
+    </w:fldSimple>
     <w:r>
+      <w:rPr>
+        <w:rStyle w:val="Nmerodepgina"/>
+      </w:rPr>
+      <w:tab/>
+    </w:r>
+    <w:r>
+      <w:rPr>
+        <w:rStyle w:val="Nmerodepgina"/>
+      </w:rPr>
+      <w:tab/>
+    </w:r>
+    <w:r>
+      <w:rPr>
+        <w:rStyle w:val="Nmerodepgina"/>
+        <w:sz w:val="16"/>
+      </w:rPr>
       <w:fldChar w:fldCharType="begin"/>
     </w:r>
     <w:r>
-      <w:instrText xml:space="preserve"> FILENAME   \* MERGEFORMAT </w:instrText>
+      <w:rPr>
+        <w:rStyle w:val="Nmerodepgina"/>
+        <w:sz w:val="16"/>
+      </w:rPr>
+      <w:instrText xml:space="preserve"> PAGE </w:instrText>
     </w:r>
     <w:r>
+      <w:rPr>
+        <w:rStyle w:val="Nmerodepgina"/>
+        <w:sz w:val="16"/>
+      </w:rPr>
       <w:fldChar w:fldCharType="separate"/>
     </w:r>
     <w:r>
       <w:rPr>
+        <w:rStyle w:val="Nmerodepgina"/>
         <w:noProof/>
-      </w:rPr>
-      <w:t>DVLP_TPL_Prueba de Desarrollador Conciliación Bancaria.doc</w:t>
+        <w:sz w:val="16"/>
+      </w:rPr>
+      <w:t>1</w:t>
     </w:r>
     <w:r>
       <w:rPr>
-        <w:noProof/>
+        <w:rStyle w:val="Nmerodepgina"/>
+        <w:sz w:val="16"/>
       </w:rPr>
       <w:fldChar w:fldCharType="end"/>
     </w:r>
     <w:r>
       <w:rPr>
         <w:rStyle w:val="Nmerodepgina"/>
-      </w:rPr>
-      <w:tab/>
-    </w:r>
-    <w:r>
-      <w:rPr>
-        <w:rStyle w:val="Nmerodepgina"/>
-      </w:rPr>
-      <w:tab/>
-    </w:r>
-    <w:r>
-      <w:rPr>
-        <w:rStyle w:val="Nmerodepgina"/>
-        <w:sz w:val="16"/>
-      </w:rPr>
-      <w:fldChar w:fldCharType="begin"/>
-    </w:r>
-    <w:r>
-      <w:rPr>
-        <w:rStyle w:val="Nmerodepgina"/>
-        <w:sz w:val="16"/>
-      </w:rPr>
-      <w:instrText xml:space="preserve"> PAGE </w:instrText>
-    </w:r>
-    <w:r>
-      <w:rPr>
-        <w:rStyle w:val="Nmerodepgina"/>
-        <w:sz w:val="16"/>
-      </w:rPr>
-      <w:fldChar w:fldCharType="separate"/>
-    </w:r>
-    <w:r>
-      <w:rPr>
-        <w:rStyle w:val="Nmerodepgina"/>
-        <w:noProof/>
-        <w:sz w:val="16"/>
-      </w:rPr>
-      <w:t>1</w:t>
-    </w:r>
-    <w:r>
-      <w:rPr>
-        <w:rStyle w:val="Nmerodepgina"/>
-        <w:sz w:val="16"/>
-      </w:rPr>
-      <w:fldChar w:fldCharType="end"/>
-    </w:r>
-    <w:r>
-      <w:rPr>
-        <w:rStyle w:val="Nmerodepgina"/>
         <w:sz w:val="16"/>
       </w:rPr>
       <w:t xml:space="preserve"> de</w:t>
@@ -3852,31 +3869,16 @@
       </w:rPr>
       <w:t xml:space="preserve"> </w:t>
     </w:r>
-    <w:r>
-      <w:fldChar w:fldCharType="begin"/>
-    </w:r>
-    <w:r>
-      <w:instrText xml:space="preserve"> NUMPAGES  \* MERGEFORMAT </w:instrText>
-    </w:r>
-    <w:r>
-      <w:fldChar w:fldCharType="separate"/>
-    </w:r>
-    <w:r>
-      <w:rPr>
-        <w:rStyle w:val="Nmerodepgina"/>
-        <w:noProof/>
-        <w:sz w:val="15"/>
-      </w:rPr>
-      <w:t>8</w:t>
-    </w:r>
-    <w:r>
-      <w:rPr>
-        <w:rStyle w:val="Nmerodepgina"/>
-        <w:noProof/>
-        <w:sz w:val="15"/>
-      </w:rPr>
-      <w:fldChar w:fldCharType="end"/>
-    </w:r>
+    <w:fldSimple w:instr=" NUMPAGES  \* MERGEFORMAT ">
+      <w:r>
+        <w:rPr>
+          <w:rStyle w:val="Nmerodepgina"/>
+          <w:noProof/>
+          <w:sz w:val="15"/>
+        </w:rPr>
+        <w:t>8</w:t>
+      </w:r>
+    </w:fldSimple>
   </w:p>
   <w:p>
     <w:pPr>
@@ -3950,7 +3952,7 @@
         </mc:Choice>
         <mc:Fallback>
           <w:pict>
-            <v:line w14:anchorId="4D93B039" id="Line 6" o:spid="_x0000_s1026" style="position:absolute;flip:y;z-index:251654144;visibility:visible;mso-wrap-style:square;mso-width-percent:0;mso-height-percent:0;mso-wrap-distance-left:9pt;mso-wrap-distance-top:-3e-5mm;mso-wrap-distance-right:9pt;mso-wrap-distance-bottom:-3e-5mm;mso-position-horizontal:absolute;mso-position-horizontal-relative:text;mso-position-vertical:absolute;mso-position-vertical-relative:text;mso-width-percent:0;mso-height-percent:0;mso-width-relative:page;mso-height-relative:page" from="0,1pt" to="513pt,1pt" o:gfxdata="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"/>
+            <v:line w14:anchorId="4561C53B" id="Line 6" o:spid="_x0000_s1026" style="position:absolute;flip:y;z-index:251654144;visibility:visible;mso-wrap-style:square;mso-width-percent:0;mso-height-percent:0;mso-wrap-distance-left:9pt;mso-wrap-distance-top:-3e-5mm;mso-wrap-distance-right:9pt;mso-wrap-distance-bottom:-3e-5mm;mso-position-horizontal:absolute;mso-position-horizontal-relative:text;mso-position-vertical:absolute;mso-position-vertical-relative:text;mso-width-percent:0;mso-height-percent:0;mso-width-relative:page;mso-height-relative:page" from="0,1pt" to="513pt,1pt" o:gfxdata="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"/>
           </w:pict>
         </mc:Fallback>
       </mc:AlternateContent>
@@ -8592,12 +8594,7 @@
 </file>
 
 <file path=customXml/item1.xml><?xml version="1.0" encoding="utf-8"?>
-<?mso-contentType ?>
-<FormTemplates xmlns="http://schemas.microsoft.com/sharepoint/v3/contenttype/forms">
-  <Display>DocumentLibraryForm</Display>
-  <Edit>DocumentLibraryForm</Edit>
-  <New>DocumentLibraryForm</New>
-</FormTemplates>
+<LongProperties xmlns="http://schemas.microsoft.com/office/2006/metadata/longProperties"/>
 </file>
 
 <file path=customXml/item2.xml><?xml version="1.0" encoding="utf-8"?>
@@ -8651,10 +8648,28 @@
 </file>
 
 <file path=customXml/item3.xml><?xml version="1.0" encoding="utf-8"?>
-<LongProperties xmlns="http://schemas.microsoft.com/office/2006/metadata/longProperties"/>
+<?mso-contentType ?>
+<FormTemplates xmlns="http://schemas.microsoft.com/sharepoint/v3/contenttype/forms">
+  <Display>DocumentLibraryForm</Display>
+  <Edit>DocumentLibraryForm</Edit>
+  <New>DocumentLibraryForm</New>
+</FormTemplates>
 </file>
 
 <file path=customXml/item4.xml><?xml version="1.0" encoding="utf-8"?>
+<p:properties xmlns:p="http://schemas.microsoft.com/office/2006/metadata/properties" xmlns:xsi="http://www.w3.org/2001/XMLSchema-instance" xmlns:pc="http://schemas.microsoft.com/office/infopath/2007/PartnerControls">
+  <documentManagement>
+    <_dlc_DocIdPersistId xmlns="a8b528c6-e534-4240-a733-8c583bbb51e7">false</_dlc_DocIdPersistId>
+    <_dlc_DocId xmlns="a8b528c6-e534-4240-a733-8c583bbb51e7">P5A4A5WNKP4T-187-20748</_dlc_DocId>
+    <_dlc_DocIdUrl xmlns="a8b528c6-e534-4240-a733-8c583bbb51e7">
+      <Url>https://sharepoint.sistran.com/pmo/proyectos/corporativo/_layouts/DocIdRedir.aspx?ID=P5A4A5WNKP4T-187-20748</Url>
+      <Description>P5A4A5WNKP4T-187-20748</Description>
+    </_dlc_DocIdUrl>
+  </documentManagement>
+</p:properties>
+</file>
+
+<file path=customXml/item5.xml><?xml version="1.0" encoding="utf-8"?>
 <ct:contentTypeSchema xmlns:ct="http://schemas.microsoft.com/office/2006/metadata/contentType" xmlns:ma="http://schemas.microsoft.com/office/2006/metadata/properties/metaAttributes" ct:_="" ma:_="" ma:contentTypeName="Document" ma:contentTypeID="0x010100B5590614A39875459062B98878DA04A7" ma:contentTypeVersion="1" ma:contentTypeDescription="Create a new document." ma:contentTypeScope="" ma:versionID="21b84bf53dd9d248ba5b2c599b207565">
   <xsd:schema xmlns:xsd="http://www.w3.org/2001/XMLSchema" xmlns:xs="http://www.w3.org/2001/XMLSchema" xmlns:p="http://schemas.microsoft.com/office/2006/metadata/properties" xmlns:ns2="a8b528c6-e534-4240-a733-8c583bbb51e7" targetNamespace="http://schemas.microsoft.com/office/2006/metadata/properties" ma:root="true" ma:fieldsID="98d8b46cc529222141c5089c6d9bd62d" ns2:_="">
     <xsd:import namespace="a8b528c6-e534-4240-a733-8c583bbb51e7"/>
@@ -8799,27 +8814,14 @@
 </ct:contentTypeSchema>
 </file>
 
-<file path=customXml/item5.xml><?xml version="1.0" encoding="utf-8"?>
-<p:properties xmlns:p="http://schemas.microsoft.com/office/2006/metadata/properties" xmlns:xsi="http://www.w3.org/2001/XMLSchema-instance" xmlns:pc="http://schemas.microsoft.com/office/infopath/2007/PartnerControls">
-  <documentManagement>
-    <_dlc_DocIdPersistId xmlns="a8b528c6-e534-4240-a733-8c583bbb51e7">false</_dlc_DocIdPersistId>
-    <_dlc_DocId xmlns="a8b528c6-e534-4240-a733-8c583bbb51e7">P5A4A5WNKP4T-187-20748</_dlc_DocId>
-    <_dlc_DocIdUrl xmlns="a8b528c6-e534-4240-a733-8c583bbb51e7">
-      <Url>https://sharepoint.sistran.com/pmo/proyectos/corporativo/_layouts/DocIdRedir.aspx?ID=P5A4A5WNKP4T-187-20748</Url>
-      <Description>P5A4A5WNKP4T-187-20748</Description>
-    </_dlc_DocIdUrl>
-  </documentManagement>
-</p:properties>
-</file>
-
 <file path=customXml/item6.xml><?xml version="1.0" encoding="utf-8"?>
 <b:Sources xmlns:b="http://schemas.openxmlformats.org/officeDocument/2006/bibliography" xmlns="http://schemas.openxmlformats.org/officeDocument/2006/bibliography" SelectedStyle="\APA.XSL" StyleName="APA Fifth Edition"/>
 </file>
 
 <file path=customXml/itemProps1.xml><?xml version="1.0" encoding="utf-8"?>
-<ds:datastoreItem xmlns:ds="http://schemas.openxmlformats.org/officeDocument/2006/customXml" ds:itemID="{FECD5E75-C194-4AF5-8DF8-E36A64329A93}">
+<ds:datastoreItem xmlns:ds="http://schemas.openxmlformats.org/officeDocument/2006/customXml" ds:itemID="{2A111988-7A49-40C6-BE6C-5433E95D65F0}">
   <ds:schemaRefs>
-    <ds:schemaRef ds:uri="http://schemas.microsoft.com/sharepoint/v3/contenttype/forms"/>
+    <ds:schemaRef ds:uri="http://schemas.microsoft.com/office/2006/metadata/longProperties"/>
   </ds:schemaRefs>
 </ds:datastoreItem>
 </file>
@@ -8833,14 +8835,24 @@
 </file>
 
 <file path=customXml/itemProps3.xml><?xml version="1.0" encoding="utf-8"?>
-<ds:datastoreItem xmlns:ds="http://schemas.openxmlformats.org/officeDocument/2006/customXml" ds:itemID="{2A111988-7A49-40C6-BE6C-5433E95D65F0}">
+<ds:datastoreItem xmlns:ds="http://schemas.openxmlformats.org/officeDocument/2006/customXml" ds:itemID="{FECD5E75-C194-4AF5-8DF8-E36A64329A93}">
   <ds:schemaRefs>
-    <ds:schemaRef ds:uri="http://schemas.microsoft.com/office/2006/metadata/longProperties"/>
+    <ds:schemaRef ds:uri="http://schemas.microsoft.com/sharepoint/v3/contenttype/forms"/>
   </ds:schemaRefs>
 </ds:datastoreItem>
 </file>
 
 <file path=customXml/itemProps4.xml><?xml version="1.0" encoding="utf-8"?>
+<ds:datastoreItem xmlns:ds="http://schemas.openxmlformats.org/officeDocument/2006/customXml" ds:itemID="{097B5577-4B58-45E3-A2D3-AE5949987284}">
+  <ds:schemaRefs>
+    <ds:schemaRef ds:uri="http://schemas.microsoft.com/office/2006/metadata/properties"/>
+    <ds:schemaRef ds:uri="http://schemas.microsoft.com/office/infopath/2007/PartnerControls"/>
+    <ds:schemaRef ds:uri="a8b528c6-e534-4240-a733-8c583bbb51e7"/>
+  </ds:schemaRefs>
+</ds:datastoreItem>
+</file>
+
+<file path=customXml/itemProps5.xml><?xml version="1.0" encoding="utf-8"?>
 <ds:datastoreItem xmlns:ds="http://schemas.openxmlformats.org/officeDocument/2006/customXml" ds:itemID="{9A75E60A-4AF9-44F6-A1FE-9631FA8C196C}">
   <ds:schemaRefs>
     <ds:schemaRef ds:uri="http://schemas.microsoft.com/office/2006/metadata/contentType"/>
@@ -8858,18 +8870,8 @@
 </ds:datastoreItem>
 </file>
 
-<file path=customXml/itemProps5.xml><?xml version="1.0" encoding="utf-8"?>
-<ds:datastoreItem xmlns:ds="http://schemas.openxmlformats.org/officeDocument/2006/customXml" ds:itemID="{097B5577-4B58-45E3-A2D3-AE5949987284}">
-  <ds:schemaRefs>
-    <ds:schemaRef ds:uri="http://schemas.microsoft.com/office/2006/metadata/properties"/>
-    <ds:schemaRef ds:uri="http://schemas.microsoft.com/office/infopath/2007/PartnerControls"/>
-    <ds:schemaRef ds:uri="a8b528c6-e534-4240-a733-8c583bbb51e7"/>
-  </ds:schemaRefs>
-</ds:datastoreItem>
-</file>
-
 <file path=customXml/itemProps6.xml><?xml version="1.0" encoding="utf-8"?>
-<ds:datastoreItem xmlns:ds="http://schemas.openxmlformats.org/officeDocument/2006/customXml" ds:itemID="{82A4F9C0-AA83-4A33-A029-5739CBE1EC48}">
+<ds:datastoreItem xmlns:ds="http://schemas.openxmlformats.org/officeDocument/2006/customXml" ds:itemID="{1E976A34-51FD-4FC5-A4F5-A34A9F6080FC}">
   <ds:schemaRefs>
     <ds:schemaRef ds:uri="http://schemas.openxmlformats.org/officeDocument/2006/bibliography"/>
   </ds:schemaRefs>

</xml_diff>